<commit_message>
deadline du 13 au 6 pour renouvellement
</commit_message>
<xml_diff>
--- a/ressources/VVBL_2019_Renouvellement.docx
+++ b/ressources/VVBL_2019_Renouvellement.docx
@@ -1975,37 +1975,7 @@
         <w:rPr>
           <w:i/>
         </w:rPr>
-        <w:t>les équipes seront constituées sans garantie de place à votre niveau habituel. Passé</w:t>
-      </w:r>
-      <w:r>
-        <w:rPr>
-          <w:i/>
-        </w:rPr>
-        <w:t xml:space="preserve"> le vendredi 1</w:t>
-      </w:r>
-      <w:r>
-        <w:rPr>
-          <w:i/>
-        </w:rPr>
-        <w:t>3</w:t>
-      </w:r>
-      <w:r>
-        <w:rPr>
-          <w:i/>
-        </w:rPr>
-        <w:t xml:space="preserve"> septembre</w:t>
-      </w:r>
-      <w:r>
-        <w:rPr>
-          <w:i/>
-        </w:rPr>
-        <w:t>,</w:t>
-      </w:r>
-      <w:r>
-        <w:rPr>
-          <w:i/>
-        </w:rPr>
-        <w:t xml:space="preserve"> la cotisat</w:t>
+        <w:t>les équ</w:t>
       </w:r>
       <w:bookmarkStart w:id="0" w:name="_GoBack"/>
       <w:bookmarkEnd w:id="0"/>
@@ -2013,7 +1983,37 @@
         <w:rPr>
           <w:i/>
         </w:rPr>
-        <w:t>ion passe à 90 €.</w:t>
+        <w:t>ipes seront constituées sans garantie de place à votre niveau habituel. Passé</w:t>
+      </w:r>
+      <w:r>
+        <w:rPr>
+          <w:i/>
+        </w:rPr>
+        <w:t xml:space="preserve"> le vendredi </w:t>
+      </w:r>
+      <w:r>
+        <w:rPr>
+          <w:i/>
+        </w:rPr>
+        <w:t>6</w:t>
+      </w:r>
+      <w:r>
+        <w:rPr>
+          <w:i/>
+        </w:rPr>
+        <w:t xml:space="preserve"> septembre</w:t>
+      </w:r>
+      <w:r>
+        <w:rPr>
+          <w:i/>
+        </w:rPr>
+        <w:t>,</w:t>
+      </w:r>
+      <w:r>
+        <w:rPr>
+          <w:i/>
+        </w:rPr>
+        <w:t xml:space="preserve"> la cotisation passe à 90 €.</w:t>
       </w:r>
       <w:r>
         <w:rPr>
@@ -2664,6 +2664,7 @@
     <w:lsdException w:name="HTML Sample" w:semiHidden="1" w:unhideWhenUsed="1"/>
     <w:lsdException w:name="HTML Typewriter" w:semiHidden="1" w:unhideWhenUsed="1"/>
     <w:lsdException w:name="HTML Variable" w:semiHidden="1" w:unhideWhenUsed="1"/>
+    <w:lsdException w:name="Normal Table" w:semiHidden="1" w:unhideWhenUsed="1"/>
     <w:lsdException w:name="annotation subject" w:semiHidden="1" w:unhideWhenUsed="1"/>
     <w:lsdException w:name="No List" w:semiHidden="1" w:unhideWhenUsed="1"/>
     <w:lsdException w:name="Outline List 1" w:semiHidden="1" w:unhideWhenUsed="1"/>
@@ -2710,8 +2711,10 @@
     <w:lsdException w:name="Table Subtle 2" w:semiHidden="1" w:unhideWhenUsed="1"/>
     <w:lsdException w:name="Table Web 1" w:semiHidden="1" w:unhideWhenUsed="1"/>
     <w:lsdException w:name="Table Web 2" w:semiHidden="1" w:unhideWhenUsed="1"/>
+    <w:lsdException w:name="Table Web 3" w:semiHidden="1" w:unhideWhenUsed="1"/>
     <w:lsdException w:name="Balloon Text" w:semiHidden="1" w:unhideWhenUsed="1"/>
     <w:lsdException w:name="Table Grid" w:uiPriority="39"/>
+    <w:lsdException w:name="Table Theme" w:semiHidden="1" w:unhideWhenUsed="1"/>
     <w:lsdException w:name="Placeholder Text" w:semiHidden="1"/>
     <w:lsdException w:name="No Spacing" w:uiPriority="1" w:qFormat="1"/>
     <w:lsdException w:name="Light Shading" w:uiPriority="60"/>

</xml_diff>